<commit_message>
Updates Community Service docx/pdf
</commit_message>
<xml_diff>
--- a/Community Service.docx
+++ b/Community Service.docx
@@ -48,6 +48,9 @@
         <w:spacing w:line="480" w:lineRule="auto"/>
       </w:pPr>
       <w:r>
+        <w:rPr>
+          <w:noProof/>
+        </w:rPr>
         <w:drawing>
           <wp:anchor distT="0" distB="0" distL="114300" distR="114300" simplePos="0" relativeHeight="251658240" behindDoc="1" locked="0" layoutInCell="1" allowOverlap="1" wp14:anchorId="0D6B96AF">
             <wp:simplePos x="0" y="0"/>
@@ -124,7 +127,21 @@
         <w:t xml:space="preserve">they got home. It definitely felt great to share knowledge and spread some passion for coding among a younger generation. I would most certainly like to do something very similar, if not the same thing, again. I really enjoyed being able to work with kids who wanted to learn something and had an interest in something that I am very passionate about. </w:t>
       </w:r>
       <w:r>
-        <w:t xml:space="preserve">This event was held at Exclusive Martial Arts on Thursday, 28 March 2019. I formerly trained at Exclusive Martial Arts and was contacted by one of the owners who asked if I wanted to spend the day with some of their students. For Spring Break, the school was hosting a series of Spring Break classes. I was the organizer for the event and handled the advertising within their school and the schedule for the day. </w:t>
+        <w:t>This event was held at Exclusive Martial Arts on Thursday, 28 March 2019. I formerly trained at Exclusive Martial Arts and was contacted by one of the owners who asked if I wanted to spend the day with some of their students. For Spring Break, the school was hosting a series of Spring Break classes. I was the organizer for the event and handled the advertising within their school and the schedule for the day</w:t>
+      </w:r>
+      <w:r>
+        <w:t xml:space="preserve">; I can be reached at </w:t>
+      </w:r>
+      <w:hyperlink r:id="rId5" w:history="1">
+        <w:r>
+          <w:rPr>
+            <w:rStyle w:val="Hyperlink"/>
+          </w:rPr>
+          <w:t>chandler.despirlet@icloud.com</w:t>
+        </w:r>
+      </w:hyperlink>
+      <w:r>
+        <w:t xml:space="preserve"> or (970) 363-4895.</w:t>
       </w:r>
       <w:bookmarkStart w:id="0" w:name="_GoBack"/>
       <w:bookmarkEnd w:id="0"/>
@@ -588,6 +605,29 @@
       <w:szCs w:val="18"/>
     </w:rPr>
   </w:style>
+  <w:style w:type="character" w:styleId="Hyperlink">
+    <w:name w:val="Hyperlink"/>
+    <w:basedOn w:val="DefaultParagraphFont"/>
+    <w:uiPriority w:val="99"/>
+    <w:unhideWhenUsed/>
+    <w:rsid w:val="009C69E9"/>
+    <w:rPr>
+      <w:color w:val="0563C1" w:themeColor="hyperlink"/>
+      <w:u w:val="single"/>
+    </w:rPr>
+  </w:style>
+  <w:style w:type="character" w:styleId="UnresolvedMention">
+    <w:name w:val="Unresolved Mention"/>
+    <w:basedOn w:val="DefaultParagraphFont"/>
+    <w:uiPriority w:val="99"/>
+    <w:semiHidden/>
+    <w:unhideWhenUsed/>
+    <w:rsid w:val="009C69E9"/>
+    <w:rPr>
+      <w:color w:val="605E5C"/>
+      <w:shd w:val="clear" w:color="auto" w:fill="E1DFDD"/>
+    </w:rPr>
+  </w:style>
 </w:styles>
 </file>
 

</xml_diff>